<commit_message>
Progress state: eady for upload, non-MVC
</commit_message>
<xml_diff>
--- a/AssEx3/AssEx 3 Report.docx
+++ b/AssEx3/AssEx 3 Report.docx
@@ -38,11 +38,6 @@
     <w:p>
       <w:r>
         <w:t>The program runs as to the specifications of the task, with all gameplay elements included.</w:t>
-      </w:r>
-    </w:p>
-    <w:p>
-      <w:r>
-        <w:t>An emphasis on making the GUI look as close to the prescribed example has also been made.</w:t>
       </w:r>
       <w:bookmarkStart w:id="0" w:name="_GoBack"/>
       <w:bookmarkEnd w:id="0"/>

</xml_diff>